<commit_message>
Informe 1 finish + PDF
</commit_message>
<xml_diff>
--- a/Informe1.docx
+++ b/Informe1.docx
@@ -26,7 +26,7 @@
           <w:noProof/>
         </w:rPr>
         <w:drawing>
-          <wp:inline distT="0" distB="0" distL="0" distR="0">
+          <wp:inline distT="0" distB="0" distL="0" distR="0" wp14:anchorId="2E53029E" wp14:editId="41983C5E">
             <wp:extent cx="1921534" cy="1921534"/>
             <wp:effectExtent l="0" t="0" r="2540" b="2540"/>
             <wp:docPr id="7" name="Picture 7"/>
@@ -107,7 +107,7 @@
         <mc:AlternateContent>
           <mc:Choice Requires="wpg">
             <w:drawing>
-              <wp:inline distT="0" distB="0" distL="0" distR="0">
+              <wp:inline distT="0" distB="0" distL="0" distR="0" wp14:anchorId="0850BB3E" wp14:editId="1C2BEBE1">
                 <wp:extent cx="4859998" cy="45719"/>
                 <wp:effectExtent l="0" t="0" r="17145" b="12065"/>
                 <wp:docPr id="12262" name="Group 12262"/>
@@ -456,7 +456,7 @@
         <mc:AlternateContent>
           <mc:Choice Requires="wpg">
             <w:drawing>
-              <wp:inline distT="0" distB="0" distL="0" distR="0" wp14:anchorId="522F3374" wp14:editId="77D5D40F">
+              <wp:inline distT="0" distB="0" distL="0" distR="0" wp14:anchorId="5C04CC9C" wp14:editId="3F2A6D84">
                 <wp:extent cx="4859655" cy="45719"/>
                 <wp:effectExtent l="0" t="0" r="17145" b="12065"/>
                 <wp:docPr id="12263" name="Group 12263"/>
@@ -619,6 +619,22 @@
           <w:sz w:val="24"/>
         </w:rPr>
       </w:pPr>
+      <w:r>
+        <w:rPr>
+          <w:rFonts w:ascii="Times New Roman" w:hAnsi="Times New Roman" w:cs="Times New Roman"/>
+          <w:sz w:val="24"/>
+        </w:rPr>
+        <w:t>Eduardo Salmerón Castaño – e</w:t>
+      </w:r>
+      <w:bookmarkStart w:id="1" w:name="_GoBack"/>
+      <w:bookmarkEnd w:id="1"/>
+      <w:r>
+        <w:rPr>
+          <w:rFonts w:ascii="Times New Roman" w:hAnsi="Times New Roman" w:cs="Times New Roman"/>
+          <w:sz w:val="24"/>
+        </w:rPr>
+        <w:t>duardo.salmeronc@um.es</w:t>
+      </w:r>
     </w:p>
     <w:p>
       <w:pPr>
@@ -1377,10 +1393,7 @@
         </w:p>
       </w:sdtContent>
     </w:sdt>
-    <w:p>
-      <w:bookmarkStart w:id="1" w:name="_GoBack"/>
-      <w:bookmarkEnd w:id="1"/>
-    </w:p>
+    <w:p/>
     <w:p/>
     <w:p/>
     <w:p/>
@@ -1719,7 +1732,7 @@
           <w:noProof/>
         </w:rPr>
         <w:drawing>
-          <wp:inline distT="0" distB="0" distL="0" distR="0" wp14:anchorId="58157E5C" wp14:editId="4B9D6FEE">
+          <wp:inline distT="0" distB="0" distL="0" distR="0" wp14:anchorId="59B8298F" wp14:editId="091F2D2B">
             <wp:extent cx="5267325" cy="1540782"/>
             <wp:effectExtent l="0" t="0" r="0" b="2540"/>
             <wp:docPr id="25" name="Imagen 25"/>
@@ -1831,7 +1844,7 @@
           <w:noProof/>
         </w:rPr>
         <w:drawing>
-          <wp:inline distT="0" distB="0" distL="0" distR="0" wp14:anchorId="612F1902" wp14:editId="66DF5BB5">
+          <wp:inline distT="0" distB="0" distL="0" distR="0" wp14:anchorId="0C147269" wp14:editId="0775EAEF">
             <wp:extent cx="5398876" cy="1837690"/>
             <wp:effectExtent l="0" t="0" r="0" b="0"/>
             <wp:docPr id="26" name="Imagen 26"/>
@@ -1916,7 +1929,7 @@
         </w:rPr>
         <w:lastRenderedPageBreak/>
         <w:drawing>
-          <wp:inline distT="0" distB="0" distL="0" distR="0" wp14:anchorId="21CE23DE" wp14:editId="7C42D1D0">
+          <wp:inline distT="0" distB="0" distL="0" distR="0" wp14:anchorId="51C27C8F" wp14:editId="2D315A75">
             <wp:extent cx="1543050" cy="1171199"/>
             <wp:effectExtent l="0" t="0" r="0" b="0"/>
             <wp:docPr id="6" name="Imagen 6"/>
@@ -2015,7 +2028,7 @@
           <w:noProof/>
         </w:rPr>
         <w:drawing>
-          <wp:inline distT="0" distB="0" distL="0" distR="0" wp14:anchorId="59336D68" wp14:editId="24F923F9">
+          <wp:inline distT="0" distB="0" distL="0" distR="0" wp14:anchorId="5968128B" wp14:editId="089C48C0">
             <wp:extent cx="5168900" cy="1788158"/>
             <wp:effectExtent l="0" t="0" r="0" b="3175"/>
             <wp:docPr id="27" name="Imagen 27"/>
@@ -2092,7 +2105,7 @@
           <w:noProof/>
         </w:rPr>
         <w:drawing>
-          <wp:inline distT="0" distB="0" distL="0" distR="0" wp14:anchorId="04E5BE3C" wp14:editId="7CBFAECD">
+          <wp:inline distT="0" distB="0" distL="0" distR="0" wp14:anchorId="6E9F9097" wp14:editId="7A7ADC73">
             <wp:extent cx="2543175" cy="1021791"/>
             <wp:effectExtent l="0" t="0" r="0" b="6985"/>
             <wp:docPr id="9" name="Imagen 9"/>
@@ -2221,7 +2234,7 @@
         </w:rPr>
         <w:lastRenderedPageBreak/>
         <w:drawing>
-          <wp:inline distT="0" distB="0" distL="0" distR="0" wp14:anchorId="54B9A46D" wp14:editId="70E5C78E">
+          <wp:inline distT="0" distB="0" distL="0" distR="0" wp14:anchorId="566821AF" wp14:editId="73E124CA">
             <wp:extent cx="2695575" cy="1455133"/>
             <wp:effectExtent l="0" t="0" r="0" b="0"/>
             <wp:docPr id="30" name="Imagen 30"/>
@@ -2305,7 +2318,7 @@
           <w:noProof/>
         </w:rPr>
         <w:drawing>
-          <wp:inline distT="0" distB="0" distL="0" distR="0" wp14:anchorId="3A258A3F" wp14:editId="4D356FDF">
+          <wp:inline distT="0" distB="0" distL="0" distR="0" wp14:anchorId="1F4D6101" wp14:editId="768F3482">
             <wp:extent cx="2914650" cy="806364"/>
             <wp:effectExtent l="0" t="0" r="0" b="0"/>
             <wp:docPr id="32" name="Imagen 32"/>
@@ -2414,7 +2427,7 @@
           <w:noProof/>
         </w:rPr>
         <w:drawing>
-          <wp:inline distT="0" distB="0" distL="0" distR="0" wp14:anchorId="14DD2F59" wp14:editId="046E2CC5">
+          <wp:inline distT="0" distB="0" distL="0" distR="0" wp14:anchorId="6EDE5490" wp14:editId="625F0388">
             <wp:extent cx="4257675" cy="1068180"/>
             <wp:effectExtent l="0" t="0" r="0" b="0"/>
             <wp:docPr id="12" name="Imagen 12"/>
@@ -2532,7 +2545,7 @@
           <w:noProof/>
         </w:rPr>
         <w:drawing>
-          <wp:inline distT="0" distB="0" distL="0" distR="0" wp14:anchorId="353C4FB7" wp14:editId="65CAE96F">
+          <wp:inline distT="0" distB="0" distL="0" distR="0" wp14:anchorId="721775E9" wp14:editId="09134F01">
             <wp:extent cx="4915281" cy="1266825"/>
             <wp:effectExtent l="0" t="0" r="0" b="0"/>
             <wp:docPr id="2" name="Imagen 2"/>
@@ -2642,7 +2655,7 @@
           <w:noProof/>
         </w:rPr>
         <w:drawing>
-          <wp:inline distT="0" distB="0" distL="0" distR="0" wp14:anchorId="7A466797" wp14:editId="7A0106F6">
+          <wp:inline distT="0" distB="0" distL="0" distR="0" wp14:anchorId="44CA8772" wp14:editId="28BAEF17">
             <wp:extent cx="5400040" cy="2915920"/>
             <wp:effectExtent l="0" t="0" r="0" b="0"/>
             <wp:docPr id="33" name="Imagen 33"/>
@@ -2749,7 +2762,7 @@
       <mc:AlternateContent>
         <mc:Choice Requires="wpg">
           <w:drawing>
-            <wp:anchor distT="0" distB="0" distL="114300" distR="114300" simplePos="0" relativeHeight="251675648" behindDoc="0" locked="0" layoutInCell="1" allowOverlap="1" wp14:anchorId="7E226F36" wp14:editId="0A117431">
+            <wp:anchor distT="0" distB="0" distL="114300" distR="114300" simplePos="0" relativeHeight="251675648" behindDoc="0" locked="0" layoutInCell="1" allowOverlap="1" wp14:anchorId="08284655" wp14:editId="0C1EE1BB">
               <wp:simplePos x="0" y="0"/>
               <wp:positionH relativeFrom="page">
                 <wp:posOffset>540004</wp:posOffset>
@@ -2914,7 +2927,7 @@
         </mc:Choice>
         <mc:Fallback>
           <w:pict>
-            <v:group w14:anchorId="7E226F36" id="Group 17197" o:spid="_x0000_s1026" style="position:absolute;left:0;text-align:left;margin-left:42.5pt;margin-top:783.1pt;width:510.25pt;height:16.85pt;z-index:251675648;mso-position-horizontal-relative:page;mso-position-vertical-relative:page" coordsize="64799,2138" o:gfxdata="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">
+            <v:group w14:anchorId="08284655" id="Group 17197" o:spid="_x0000_s1026" style="position:absolute;left:0;text-align:left;margin-left:42.5pt;margin-top:783.1pt;width:510.25pt;height:16.85pt;z-index:251675648;mso-position-horizontal-relative:page;mso-position-vertical-relative:page" coordsize="64799,2138" o:gfxdata="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">
               <v:shape id="Shape 17198" o:spid="_x0000_s1027" style="position:absolute;width:64799;height:0;visibility:visible;mso-wrap-style:square;v-text-anchor:top" coordsize="6479997,0" o:gfxdata="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" path="m,l6479997,e" filled="f" strokeweight=".14042mm">
                 <v:stroke miterlimit="83231f" joinstyle="miter"/>
                 <v:path arrowok="t" textboxrect="0,0,6479997,0"/>
@@ -2995,7 +3008,7 @@
         <w:noProof/>
       </w:rPr>
       <w:drawing>
-        <wp:anchor distT="0" distB="0" distL="114300" distR="114300" simplePos="0" relativeHeight="251677696" behindDoc="1" locked="0" layoutInCell="1" allowOverlap="1" wp14:anchorId="5AA332DF" wp14:editId="41E38242">
+        <wp:anchor distT="0" distB="0" distL="114300" distR="114300" simplePos="0" relativeHeight="251677696" behindDoc="1" locked="0" layoutInCell="1" allowOverlap="1" wp14:anchorId="17C674EA" wp14:editId="337FEE67">
           <wp:simplePos x="0" y="0"/>
           <wp:positionH relativeFrom="column">
             <wp:posOffset>5762446</wp:posOffset>
@@ -3049,7 +3062,7 @@
       <mc:AlternateContent>
         <mc:Choice Requires="wpg">
           <w:drawing>
-            <wp:anchor distT="0" distB="0" distL="114300" distR="114300" simplePos="0" relativeHeight="251676672" behindDoc="0" locked="0" layoutInCell="1" allowOverlap="1" wp14:anchorId="5008F15F" wp14:editId="0220A9B9">
+            <wp:anchor distT="0" distB="0" distL="114300" distR="114300" simplePos="0" relativeHeight="251676672" behindDoc="0" locked="0" layoutInCell="1" allowOverlap="1" wp14:anchorId="4DE9C480" wp14:editId="1C244F99">
               <wp:simplePos x="0" y="0"/>
               <wp:positionH relativeFrom="page">
                 <wp:posOffset>542925</wp:posOffset>
@@ -3199,7 +3212,7 @@
         </mc:Choice>
         <mc:Fallback>
           <w:pict>
-            <v:group w14:anchorId="5008F15F" id="Group 17178" o:spid="_x0000_s1031" style="position:absolute;left:0;text-align:left;margin-left:42.75pt;margin-top:783pt;width:510.25pt;height:19.3pt;z-index:251676672;mso-position-horizontal-relative:page;mso-position-vertical-relative:page;mso-height-relative:margin" coordsize="64799,2454" o:gfxdata="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">
+            <v:group w14:anchorId="4DE9C480" id="Group 17178" o:spid="_x0000_s1031" style="position:absolute;left:0;text-align:left;margin-left:42.75pt;margin-top:783pt;width:510.25pt;height:19.3pt;z-index:251676672;mso-position-horizontal-relative:page;mso-position-vertical-relative:page;mso-height-relative:margin" coordsize="64799,2454" o:gfxdata="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">
               <v:shape id="Shape 17179" o:spid="_x0000_s1032" style="position:absolute;width:64799;height:0;visibility:visible;mso-wrap-style:square;v-text-anchor:top" coordsize="6479997,0" o:gfxdata="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" path="m,l6479997,e" filled="f" strokeweight=".14042mm">
                 <v:stroke miterlimit="83231f" joinstyle="miter"/>
                 <v:path arrowok="t" textboxrect="0,0,6479997,0"/>
@@ -3294,7 +3307,7 @@
       <mc:AlternateContent>
         <mc:Choice Requires="wpg">
           <w:drawing>
-            <wp:anchor distT="0" distB="0" distL="114300" distR="114300" simplePos="0" relativeHeight="251665408" behindDoc="0" locked="0" layoutInCell="1" allowOverlap="1">
+            <wp:anchor distT="0" distB="0" distL="114300" distR="114300" simplePos="0" relativeHeight="251665408" behindDoc="0" locked="0" layoutInCell="1" allowOverlap="1" wp14:anchorId="5002E081" wp14:editId="196B8471">
               <wp:simplePos x="0" y="0"/>
               <wp:positionH relativeFrom="page">
                 <wp:posOffset>540004</wp:posOffset>
@@ -3459,7 +3472,7 @@
         </mc:Choice>
         <mc:Fallback>
           <w:pict>
-            <v:group id="Group 17264" o:spid="_x0000_s1035" style="position:absolute;left:0;text-align:left;margin-left:42.5pt;margin-top:783.1pt;width:510.25pt;height:16.85pt;z-index:251665408;mso-position-horizontal-relative:page;mso-position-vertical-relative:page" coordsize="64799,2138" o:gfxdata="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">
+            <v:group w14:anchorId="5002E081" id="Group 17264" o:spid="_x0000_s1035" style="position:absolute;left:0;text-align:left;margin-left:42.5pt;margin-top:783.1pt;width:510.25pt;height:16.85pt;z-index:251665408;mso-position-horizontal-relative:page;mso-position-vertical-relative:page" coordsize="64799,2138" o:gfxdata="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">
               <v:shape id="Shape 17265" o:spid="_x0000_s1036" style="position:absolute;width:64799;height:0;visibility:visible;mso-wrap-style:square;v-text-anchor:top" coordsize="6479997,0" o:gfxdata="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" path="m,l6479997,e" filled="f" strokeweight=".14042mm">
                 <v:stroke miterlimit="83231f" joinstyle="miter"/>
                 <v:path arrowok="t" textboxrect="0,0,6479997,0"/>
@@ -3542,7 +3555,7 @@
       <mc:AlternateContent>
         <mc:Choice Requires="wpg">
           <w:drawing>
-            <wp:anchor distT="0" distB="0" distL="114300" distR="114300" simplePos="0" relativeHeight="251666432" behindDoc="0" locked="0" layoutInCell="1" allowOverlap="1" wp14:anchorId="178CE553" wp14:editId="1346595A">
+            <wp:anchor distT="0" distB="0" distL="114300" distR="114300" simplePos="0" relativeHeight="251666432" behindDoc="0" locked="0" layoutInCell="1" allowOverlap="1" wp14:anchorId="4CC492C8" wp14:editId="2C3FD12F">
               <wp:simplePos x="0" y="0"/>
               <wp:positionH relativeFrom="page">
                 <wp:posOffset>543464</wp:posOffset>
@@ -3692,7 +3705,7 @@
         </mc:Choice>
         <mc:Fallback>
           <w:pict>
-            <v:group w14:anchorId="178CE553" id="Group 17242" o:spid="_x0000_s1040" style="position:absolute;left:0;text-align:left;margin-left:42.8pt;margin-top:783.15pt;width:510.2pt;height:19.3pt;z-index:251666432;mso-position-horizontal-relative:page;mso-position-vertical-relative:page;mso-height-relative:margin" coordsize="64799,2453" o:gfxdata="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">
+            <v:group w14:anchorId="4CC492C8" id="Group 17242" o:spid="_x0000_s1040" style="position:absolute;left:0;text-align:left;margin-left:42.8pt;margin-top:783.15pt;width:510.2pt;height:19.3pt;z-index:251666432;mso-position-horizontal-relative:page;mso-position-vertical-relative:page;mso-height-relative:margin" coordsize="64799,2453" o:gfxdata="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">
               <v:shape id="Shape 17243" o:spid="_x0000_s1041" style="position:absolute;width:64799;height:0;visibility:visible;mso-wrap-style:square;v-text-anchor:top" coordsize="6479997,0" o:gfxdata="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" path="m,l6479997,e" filled="f" strokeweight=".14042mm">
                 <v:stroke miterlimit="83231f" joinstyle="miter"/>
                 <v:path arrowok="t" textboxrect="0,0,6479997,0"/>
@@ -3761,7 +3774,7 @@
         <w:noProof/>
       </w:rPr>
       <w:drawing>
-        <wp:anchor distT="0" distB="0" distL="114300" distR="114300" simplePos="0" relativeHeight="251669504" behindDoc="1" locked="0" layoutInCell="1" allowOverlap="1" wp14:anchorId="3DD2DDC7" wp14:editId="5D92FE7F">
+        <wp:anchor distT="0" distB="0" distL="114300" distR="114300" simplePos="0" relativeHeight="251669504" behindDoc="1" locked="0" layoutInCell="1" allowOverlap="1" wp14:anchorId="2748B957" wp14:editId="2BFAFA1A">
           <wp:simplePos x="0" y="0"/>
           <wp:positionH relativeFrom="column">
             <wp:posOffset>5587365</wp:posOffset>
@@ -3833,7 +3846,7 @@
       <mc:AlternateContent>
         <mc:Choice Requires="wpg">
           <w:drawing>
-            <wp:anchor distT="0" distB="0" distL="114300" distR="114300" simplePos="0" relativeHeight="251667456" behindDoc="0" locked="0" layoutInCell="1" allowOverlap="1">
+            <wp:anchor distT="0" distB="0" distL="114300" distR="114300" simplePos="0" relativeHeight="251667456" behindDoc="0" locked="0" layoutInCell="1" allowOverlap="1" wp14:anchorId="2368E3B5" wp14:editId="09F46954">
               <wp:simplePos x="0" y="0"/>
               <wp:positionH relativeFrom="page">
                 <wp:posOffset>540004</wp:posOffset>
@@ -3998,7 +4011,7 @@
         </mc:Choice>
         <mc:Fallback>
           <w:pict>
-            <v:group id="Group 17220" o:spid="_x0000_s1044" style="position:absolute;left:0;text-align:left;margin-left:42.5pt;margin-top:783.1pt;width:510.25pt;height:16.85pt;z-index:251667456;mso-position-horizontal-relative:page;mso-position-vertical-relative:page" coordsize="64799,2138" o:gfxdata="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">
+            <v:group w14:anchorId="2368E3B5" id="Group 17220" o:spid="_x0000_s1044" style="position:absolute;left:0;text-align:left;margin-left:42.5pt;margin-top:783.1pt;width:510.25pt;height:16.85pt;z-index:251667456;mso-position-horizontal-relative:page;mso-position-vertical-relative:page" coordsize="64799,2138" o:gfxdata="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">
               <v:shape id="Shape 17221" o:spid="_x0000_s1045" style="position:absolute;width:64799;height:0;visibility:visible;mso-wrap-style:square;v-text-anchor:top" coordsize="6479997,0" o:gfxdata="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" path="m,l6479997,e" filled="f" strokeweight=".14042mm">
                 <v:stroke miterlimit="83231f" joinstyle="miter"/>
                 <v:path arrowok="t" textboxrect="0,0,6479997,0"/>
@@ -4111,7 +4124,7 @@
       <mc:AlternateContent>
         <mc:Choice Requires="wpg">
           <w:drawing>
-            <wp:anchor distT="0" distB="0" distL="114300" distR="114300" simplePos="0" relativeHeight="251673600" behindDoc="0" locked="0" layoutInCell="1" allowOverlap="1" wp14:anchorId="75E6FF6C" wp14:editId="39E1BD88">
+            <wp:anchor distT="0" distB="0" distL="114300" distR="114300" simplePos="0" relativeHeight="251673600" behindDoc="0" locked="0" layoutInCell="1" allowOverlap="1" wp14:anchorId="7443D449" wp14:editId="6933ED01">
               <wp:simplePos x="0" y="0"/>
               <wp:positionH relativeFrom="page">
                 <wp:posOffset>540004</wp:posOffset>
@@ -4229,7 +4242,7 @@
       <mc:AlternateContent>
         <mc:Choice Requires="wpg">
           <w:drawing>
-            <wp:anchor distT="0" distB="0" distL="114300" distR="114300" simplePos="0" relativeHeight="251674624" behindDoc="0" locked="0" layoutInCell="1" allowOverlap="1" wp14:anchorId="2430E871" wp14:editId="03520F52">
+            <wp:anchor distT="0" distB="0" distL="114300" distR="114300" simplePos="0" relativeHeight="251674624" behindDoc="0" locked="0" layoutInCell="1" allowOverlap="1" wp14:anchorId="08181C34" wp14:editId="1FFEAC64">
               <wp:simplePos x="0" y="0"/>
               <wp:positionH relativeFrom="page">
                 <wp:posOffset>540004</wp:posOffset>
@@ -4352,7 +4365,7 @@
       <mc:AlternateContent>
         <mc:Choice Requires="wpg">
           <w:drawing>
-            <wp:anchor distT="0" distB="0" distL="114300" distR="114300" simplePos="0" relativeHeight="251662336" behindDoc="0" locked="0" layoutInCell="1" allowOverlap="1">
+            <wp:anchor distT="0" distB="0" distL="114300" distR="114300" simplePos="0" relativeHeight="251662336" behindDoc="0" locked="0" layoutInCell="1" allowOverlap="1" wp14:anchorId="380E660B" wp14:editId="1B6D7616">
               <wp:simplePos x="0" y="0"/>
               <wp:positionH relativeFrom="page">
                 <wp:posOffset>540004</wp:posOffset>
@@ -4483,7 +4496,7 @@
       <mc:AlternateContent>
         <mc:Choice Requires="wpg">
           <w:drawing>
-            <wp:anchor distT="0" distB="0" distL="114300" distR="114300" simplePos="0" relativeHeight="251663360" behindDoc="0" locked="0" layoutInCell="1" allowOverlap="1">
+            <wp:anchor distT="0" distB="0" distL="114300" distR="114300" simplePos="0" relativeHeight="251663360" behindDoc="0" locked="0" layoutInCell="1" allowOverlap="1" wp14:anchorId="5157E569" wp14:editId="3408C88F">
               <wp:simplePos x="0" y="0"/>
               <wp:positionH relativeFrom="page">
                 <wp:posOffset>540004</wp:posOffset>
@@ -4601,7 +4614,7 @@
       <mc:AlternateContent>
         <mc:Choice Requires="wpg">
           <w:drawing>
-            <wp:anchor distT="0" distB="0" distL="114300" distR="114300" simplePos="0" relativeHeight="251664384" behindDoc="0" locked="0" layoutInCell="1" allowOverlap="1">
+            <wp:anchor distT="0" distB="0" distL="114300" distR="114300" simplePos="0" relativeHeight="251664384" behindDoc="0" locked="0" layoutInCell="1" allowOverlap="1" wp14:anchorId="56597376" wp14:editId="40AF62AA">
               <wp:simplePos x="0" y="0"/>
               <wp:positionH relativeFrom="page">
                 <wp:posOffset>540004</wp:posOffset>
@@ -9536,7 +9549,7 @@
 </file>
 
 <file path=customXml/itemProps1.xml><?xml version="1.0" encoding="utf-8"?>
-<ds:datastoreItem xmlns:ds="http://schemas.openxmlformats.org/officeDocument/2006/customXml" ds:itemID="{63B9F923-69A5-4CAE-99ED-5DE1D34D306E}">
+<ds:datastoreItem xmlns:ds="http://schemas.openxmlformats.org/officeDocument/2006/customXml" ds:itemID="{E25B2559-3F76-4877-B77F-E119D66A4E1D}">
   <ds:schemaRefs>
     <ds:schemaRef ds:uri="http://schemas.openxmlformats.org/officeDocument/2006/bibliography"/>
   </ds:schemaRefs>

</xml_diff>